<commit_message>
edit yml file upgrade node to ver 20
</commit_message>
<xml_diff>
--- a/01_Test_Plan/Test_Plan_v3.0.docx
+++ b/01_Test_Plan/Test_Plan_v3.0.docx
@@ -766,6 +766,18 @@
       </w:pPr>
       <w:r>
         <w:t xml:space="preserve">Documentation: Microsoft Word </w:t>
+      </w:r>
+    </w:p>
+    <w:p>
+      <w:pPr>
+        <w:pStyle w:val="ListParagraph"/>
+        <w:numPr>
+          <w:ilvl w:val="0"/>
+          <w:numId w:val="10"/>
+        </w:numPr>
+      </w:pPr>
+      <w:r>
+        <w:t>Version control: Git/Github</w:t>
       </w:r>
     </w:p>
     <w:p>

</xml_diff>